<commit_message>
Changed Task 2 to FIPA implementation + fixed report
</commit_message>
<xml_diff>
--- a/Report-template.docx
+++ b/Report-template.docx
@@ -114,8 +114,6 @@
           <w:rFonts w:ascii="Cantarell Light" w:hAnsi="Cantarell Light"/>
         </w:rPr>
       </w:pPr>
-      <w:bookmarkStart w:id="0" w:name="_GoBack"/>
-      <w:bookmarkEnd w:id="0"/>
     </w:p>
     <w:p>
       <w:pPr>
@@ -164,8 +162,8 @@
           <w:sz w:val="22"/>
         </w:rPr>
       </w:pPr>
-      <w:bookmarkStart w:id="1" w:name="docs-internal-guid-96982d73-7fff-15d2-d1"/>
-      <w:bookmarkEnd w:id="1"/>
+      <w:bookmarkStart w:id="0" w:name="docs-internal-guid-96982d73-7fff-15d2-d1"/>
+      <w:bookmarkEnd w:id="0"/>
       <w:proofErr w:type="spellStart"/>
       <w:r>
         <w:rPr>
@@ -291,13 +289,49 @@
         <w:rPr>
           <w:rFonts w:ascii="Cantarell Light" w:hAnsi="Cantarell Light"/>
         </w:rPr>
-        <w:t xml:space="preserve"> chessboard such that they can’t attack each other directly. We had to implement this using FIPA protocol. The second task consisted in a simulation of a concert where we have several scenes where people would like to go and party. These scenes </w:t>
-      </w:r>
-      <w:r>
-        <w:rPr>
-          <w:rFonts w:ascii="Cantarell Light" w:hAnsi="Cantarell Light"/>
-        </w:rPr>
-        <w:t>are having 6 various parameters which define qualities like light, sound, type of music. The guests should be able to choose among these scenes based on their preference and own wishes for each of these qualities.</w:t>
+        <w:t xml:space="preserve"> chessboard such that they can’t attack each other directly. We had to implement this using FIPA protocol. The second task consisted in a simulation of a concert where we have several </w:t>
+      </w:r>
+      <w:r>
+        <w:rPr>
+          <w:rFonts w:ascii="Cantarell Light" w:hAnsi="Cantarell Light"/>
+        </w:rPr>
+        <w:t>stages</w:t>
+      </w:r>
+      <w:r>
+        <w:rPr>
+          <w:rFonts w:ascii="Cantarell Light" w:hAnsi="Cantarell Light"/>
+        </w:rPr>
+        <w:t xml:space="preserve"> where people would like to go and party. These </w:t>
+      </w:r>
+      <w:r>
+        <w:rPr>
+          <w:rFonts w:ascii="Cantarell Light" w:hAnsi="Cantarell Light"/>
+        </w:rPr>
+        <w:t>stages</w:t>
+      </w:r>
+      <w:r>
+        <w:rPr>
+          <w:rFonts w:ascii="Cantarell Light" w:hAnsi="Cantarell Light"/>
+        </w:rPr>
+        <w:t xml:space="preserve"> </w:t>
+      </w:r>
+      <w:r>
+        <w:rPr>
+          <w:rFonts w:ascii="Cantarell Light" w:hAnsi="Cantarell Light"/>
+        </w:rPr>
+        <w:t xml:space="preserve">are having 6 various parameters which define qualities like light, sound, type of music. The guests should be able to choose among these </w:t>
+      </w:r>
+      <w:r>
+        <w:rPr>
+          <w:rFonts w:ascii="Cantarell Light" w:hAnsi="Cantarell Light"/>
+        </w:rPr>
+        <w:t xml:space="preserve">stages </w:t>
+      </w:r>
+      <w:r>
+        <w:rPr>
+          <w:rFonts w:ascii="Cantarell Light" w:hAnsi="Cantarell Light"/>
+        </w:rPr>
+        <w:t>based on their preference and own wishes for each of these qualities.</w:t>
       </w:r>
     </w:p>
     <w:p>
@@ -381,19 +415,7 @@
         <w:rPr>
           <w:rFonts w:ascii="Cantarell Light" w:hAnsi="Cantarell Light"/>
         </w:rPr>
-        <w:t xml:space="preserve">The </w:t>
-      </w:r>
-      <w:r>
-        <w:rPr>
-          <w:rFonts w:ascii="Cantarell Light" w:hAnsi="Cantarell Light"/>
-        </w:rPr>
-        <w:t>guest</w:t>
-      </w:r>
-      <w:r>
-        <w:rPr>
-          <w:rFonts w:ascii="Cantarell Light" w:hAnsi="Cantarell Light"/>
-        </w:rPr>
-        <w:t xml:space="preserve"> will wander through the simulation till </w:t>
+        <w:t xml:space="preserve">The guest will wander through the simulation till </w:t>
       </w:r>
       <w:r>
         <w:rPr>
@@ -423,53 +445,71 @@
         <w:rPr>
           <w:rFonts w:ascii="Cantarell Light" w:hAnsi="Cantarell Light"/>
         </w:rPr>
-        <w:t>some information about a possible concert starting including all the above discussed qualities and their value. He will then choose based on his preferences the best place to go and join the concert there. Then he’ll start dancing around the scene.</w:t>
-      </w:r>
-    </w:p>
-    <w:p>
-      <w:pPr>
-        <w:jc w:val="both"/>
-        <w:rPr>
-          <w:rFonts w:ascii="Cantarell Light" w:hAnsi="Cantarell Light"/>
-        </w:rPr>
-      </w:pPr>
-    </w:p>
-    <w:p>
-      <w:pPr>
-        <w:jc w:val="both"/>
-        <w:rPr>
-          <w:rFonts w:ascii="Cantarell Light" w:hAnsi="Cantarell Light"/>
-          <w:color w:val="3465A4"/>
-        </w:rPr>
-      </w:pPr>
-      <w:r>
-        <w:rPr>
-          <w:rFonts w:ascii="Cantarell Light" w:hAnsi="Cantarell Light"/>
-          <w:color w:val="3465A4"/>
-        </w:rPr>
-        <w:t>Scene</w:t>
-      </w:r>
-    </w:p>
-    <w:p>
-      <w:pPr>
-        <w:jc w:val="both"/>
-        <w:rPr>
-          <w:rFonts w:ascii="Cantarell Light" w:hAnsi="Cantarell Light"/>
-        </w:rPr>
-      </w:pPr>
-    </w:p>
-    <w:p>
-      <w:pPr>
-        <w:jc w:val="both"/>
-        <w:rPr>
-          <w:rFonts w:ascii="Cantarell Light" w:hAnsi="Cantarell Light"/>
-        </w:rPr>
-      </w:pPr>
-      <w:r>
-        <w:rPr>
-          <w:rFonts w:ascii="Cantarell Light" w:hAnsi="Cantarell Light"/>
-        </w:rPr>
-        <w:t>Scenes will be placed somewhere on the map and offer various types of concerts. Once they decided to have a concert, they’ll spread th</w:t>
+        <w:t xml:space="preserve">some information about a possible concert starting including all the above discussed qualities and their value. He will then choose based on his preferences the best place to go and join the concert there. Then he’ll start dancing around the </w:t>
+      </w:r>
+      <w:r>
+        <w:rPr>
+          <w:rFonts w:ascii="Cantarell Light" w:hAnsi="Cantarell Light"/>
+        </w:rPr>
+        <w:t>stage</w:t>
+      </w:r>
+      <w:r>
+        <w:rPr>
+          <w:rFonts w:ascii="Cantarell Light" w:hAnsi="Cantarell Light"/>
+        </w:rPr>
+        <w:t>.</w:t>
+      </w:r>
+    </w:p>
+    <w:p>
+      <w:pPr>
+        <w:jc w:val="both"/>
+        <w:rPr>
+          <w:rFonts w:ascii="Cantarell Light" w:hAnsi="Cantarell Light"/>
+        </w:rPr>
+      </w:pPr>
+    </w:p>
+    <w:p>
+      <w:pPr>
+        <w:jc w:val="both"/>
+        <w:rPr>
+          <w:rFonts w:ascii="Cantarell Light" w:hAnsi="Cantarell Light"/>
+          <w:color w:val="3465A4"/>
+        </w:rPr>
+      </w:pPr>
+      <w:r>
+        <w:rPr>
+          <w:rFonts w:ascii="Cantarell Light" w:hAnsi="Cantarell Light"/>
+          <w:color w:val="3465A4"/>
+        </w:rPr>
+        <w:t>Stage</w:t>
+      </w:r>
+    </w:p>
+    <w:p>
+      <w:pPr>
+        <w:jc w:val="both"/>
+        <w:rPr>
+          <w:rFonts w:ascii="Cantarell Light" w:hAnsi="Cantarell Light"/>
+        </w:rPr>
+      </w:pPr>
+    </w:p>
+    <w:p>
+      <w:pPr>
+        <w:jc w:val="both"/>
+        <w:rPr>
+          <w:rFonts w:ascii="Cantarell Light" w:hAnsi="Cantarell Light"/>
+        </w:rPr>
+      </w:pPr>
+      <w:r>
+        <w:rPr>
+          <w:rFonts w:ascii="Cantarell Light" w:hAnsi="Cantarell Light"/>
+        </w:rPr>
+        <w:t>Stages</w:t>
+      </w:r>
+      <w:r>
+        <w:rPr>
+          <w:rFonts w:ascii="Cantarell Light" w:hAnsi="Cantarell Light"/>
+        </w:rPr>
+        <w:t xml:space="preserve"> will be placed somewhere on the map and offer various types of concerts. Once they decided to have a concert, they’ll spread th</w:t>
       </w:r>
       <w:r>
         <w:rPr>
@@ -630,14 +670,91 @@
           <w:rFonts w:ascii="Cantarell Light" w:hAnsi="Cantarell Light"/>
           <w:color w:val="000000"/>
         </w:rPr>
-        <w:t xml:space="preserve">For the second assignment, we started with creating the 2 species (Guest and Scene). The Guest was able to </w:t>
-      </w:r>
-      <w:r>
-        <w:rPr>
-          <w:rFonts w:ascii="Cantarell Light" w:hAnsi="Cantarell Light"/>
-          <w:color w:val="000000"/>
-        </w:rPr>
-        <w:t xml:space="preserve">define its preferences regarding a specific utility offered by the scenes. Then he will calculate its overall preference and assign to each scene a specific score. Based on this score, the guest chose the favorite scene and started moving to it. The guest recalculates at each simulation all the preferences again, as some scenes disappear some new qualities and values appear, so in this way he’s </w:t>
+        <w:t xml:space="preserve">For the second assignment, we started with creating the 2 species (Guest and </w:t>
+      </w:r>
+      <w:r>
+        <w:rPr>
+          <w:rFonts w:ascii="Cantarell Light" w:hAnsi="Cantarell Light"/>
+          <w:color w:val="000000"/>
+        </w:rPr>
+        <w:t>Stage</w:t>
+      </w:r>
+      <w:r>
+        <w:rPr>
+          <w:rFonts w:ascii="Cantarell Light" w:hAnsi="Cantarell Light"/>
+          <w:color w:val="000000"/>
+        </w:rPr>
+        <w:t xml:space="preserve">). The Guest was able to </w:t>
+      </w:r>
+      <w:r>
+        <w:rPr>
+          <w:rFonts w:ascii="Cantarell Light" w:hAnsi="Cantarell Light"/>
+          <w:color w:val="000000"/>
+        </w:rPr>
+        <w:t xml:space="preserve">define its preferences regarding a specific utility offered by the </w:t>
+      </w:r>
+      <w:r>
+        <w:rPr>
+          <w:rFonts w:ascii="Cantarell Light" w:hAnsi="Cantarell Light"/>
+          <w:color w:val="000000"/>
+        </w:rPr>
+        <w:t>stages</w:t>
+      </w:r>
+      <w:r>
+        <w:rPr>
+          <w:rFonts w:ascii="Cantarell Light" w:hAnsi="Cantarell Light"/>
+          <w:color w:val="000000"/>
+        </w:rPr>
+        <w:t xml:space="preserve">. Then he will calculate its overall preference and assign to each </w:t>
+      </w:r>
+      <w:r>
+        <w:rPr>
+          <w:rFonts w:ascii="Cantarell Light" w:hAnsi="Cantarell Light"/>
+          <w:color w:val="000000"/>
+        </w:rPr>
+        <w:t>stage</w:t>
+      </w:r>
+      <w:r>
+        <w:rPr>
+          <w:rFonts w:ascii="Cantarell Light" w:hAnsi="Cantarell Light"/>
+          <w:color w:val="000000"/>
+        </w:rPr>
+        <w:t xml:space="preserve"> a specific score. Based on this score, the guest chose the favorite </w:t>
+      </w:r>
+      <w:r>
+        <w:rPr>
+          <w:rFonts w:ascii="Cantarell Light" w:hAnsi="Cantarell Light"/>
+          <w:color w:val="000000"/>
+        </w:rPr>
+        <w:t>stage</w:t>
+      </w:r>
+      <w:r>
+        <w:rPr>
+          <w:rFonts w:ascii="Cantarell Light" w:hAnsi="Cantarell Light"/>
+          <w:color w:val="000000"/>
+        </w:rPr>
+        <w:t xml:space="preserve"> and started moving to it. </w:t>
+      </w:r>
+      <w:r>
+        <w:rPr>
+          <w:rFonts w:ascii="Cantarell Light" w:hAnsi="Cantarell Light"/>
+          <w:color w:val="000000"/>
+        </w:rPr>
+        <w:t>Each time a guest gets a new call through FIPA protocol he calculates the total utility and sees if it’s better than the previous one</w:t>
+      </w:r>
+      <w:r>
+        <w:rPr>
+          <w:rFonts w:ascii="Cantarell Light" w:hAnsi="Cantarell Light"/>
+          <w:color w:val="000000"/>
+        </w:rPr>
+        <w:t xml:space="preserve">. </w:t>
+      </w:r>
+      <w:r>
+        <w:rPr>
+          <w:rFonts w:ascii="Cantarell Light" w:hAnsi="Cantarell Light"/>
+          <w:color w:val="000000"/>
+        </w:rPr>
+        <w:t xml:space="preserve">In case the actual stage closes, </w:t>
       </w:r>
       <w:r>
         <w:rPr>
@@ -645,7 +762,49 @@
           <w:color w:val="000000"/>
         </w:rPr>
         <w:lastRenderedPageBreak/>
-        <w:t>always up to date with the last values. The scene at the same time will just define its parameter’s values each time it decides to open a new concert. After an amount of time, the concert shuts down and a new one starts with new values.</w:t>
+        <w:t xml:space="preserve">he resets his utility to 0 and waits for new calls. </w:t>
+      </w:r>
+      <w:r>
+        <w:rPr>
+          <w:rFonts w:ascii="Cantarell Light" w:hAnsi="Cantarell Light"/>
+          <w:color w:val="000000"/>
+        </w:rPr>
+        <w:t xml:space="preserve">The </w:t>
+      </w:r>
+      <w:r>
+        <w:rPr>
+          <w:rFonts w:ascii="Cantarell Light" w:hAnsi="Cantarell Light"/>
+          <w:color w:val="000000"/>
+        </w:rPr>
+        <w:t>stage</w:t>
+      </w:r>
+      <w:r>
+        <w:rPr>
+          <w:rFonts w:ascii="Cantarell Light" w:hAnsi="Cantarell Light"/>
+          <w:color w:val="000000"/>
+        </w:rPr>
+        <w:t xml:space="preserve"> at the same time will just define its parameter’s values each time it decides to open a new concert</w:t>
+      </w:r>
+      <w:r>
+        <w:rPr>
+          <w:rFonts w:ascii="Cantarell Light" w:hAnsi="Cantarell Light"/>
+          <w:color w:val="000000"/>
+        </w:rPr>
+        <w:t xml:space="preserve"> and send through FIPA the news to all the guests.</w:t>
+      </w:r>
+      <w:r>
+        <w:rPr>
+          <w:rFonts w:ascii="Cantarell Light" w:hAnsi="Cantarell Light"/>
+          <w:color w:val="000000"/>
+        </w:rPr>
+        <w:t xml:space="preserve"> After an amount of time, the concert shuts down and a new one starts with new values.</w:t>
+      </w:r>
+      <w:r>
+        <w:rPr>
+          <w:rFonts w:ascii="Cantarell Light" w:hAnsi="Cantarell Light"/>
+          <w:color w:val="000000"/>
+        </w:rPr>
+        <w:t xml:space="preserve"> When it shuts down, it announces the other stages about this such that these stages can send a repeated call to all the guests announcing its offers and therefore picking up the guests without a stage. </w:t>
       </w:r>
     </w:p>
     <w:p>
@@ -717,18 +876,18 @@
           <w:noProof/>
         </w:rPr>
         <w:drawing>
-          <wp:anchor distT="0" distB="0" distL="114300" distR="114300" simplePos="0" relativeHeight="251657216" behindDoc="0" locked="0" layoutInCell="1" allowOverlap="1" wp14:anchorId="19B50197" wp14:editId="6DC6DF68">
+          <wp:anchor distT="0" distB="0" distL="114300" distR="114300" simplePos="0" relativeHeight="251660288" behindDoc="0" locked="0" layoutInCell="1" allowOverlap="1" wp14:anchorId="0BCC6734" wp14:editId="5C6529D4">
             <wp:simplePos x="0" y="0"/>
             <wp:positionH relativeFrom="column">
-              <wp:posOffset>3699510</wp:posOffset>
+              <wp:posOffset>3509010</wp:posOffset>
             </wp:positionH>
             <wp:positionV relativeFrom="paragraph">
-              <wp:posOffset>307975</wp:posOffset>
+              <wp:posOffset>229870</wp:posOffset>
             </wp:positionV>
-            <wp:extent cx="2636520" cy="2378710"/>
+            <wp:extent cx="2827020" cy="2578100"/>
             <wp:effectExtent l="0" t="0" r="0" b="0"/>
             <wp:wrapTopAndBottom/>
-            <wp:docPr id="2" name="Picture 2"/>
+            <wp:docPr id="3" name="Picture 3"/>
             <wp:cNvGraphicFramePr>
               <a:graphicFrameLocks xmlns:a="http://schemas.openxmlformats.org/drawingml/2006/main" noChangeAspect="1"/>
             </wp:cNvGraphicFramePr>
@@ -736,7 +895,7 @@
               <a:graphicData uri="http://schemas.openxmlformats.org/drawingml/2006/picture">
                 <pic:pic xmlns:pic="http://schemas.openxmlformats.org/drawingml/2006/picture">
                   <pic:nvPicPr>
-                    <pic:cNvPr id="0" name="Picture 2"/>
+                    <pic:cNvPr id="0" name="Picture 3"/>
                     <pic:cNvPicPr>
                       <a:picLocks noChangeAspect="1" noChangeArrowheads="1"/>
                     </pic:cNvPicPr>
@@ -757,7 +916,7 @@
                   <pic:spPr bwMode="auto">
                     <a:xfrm>
                       <a:off x="0" y="0"/>
-                      <a:ext cx="2636520" cy="2378710"/>
+                      <a:ext cx="2827020" cy="2578100"/>
                     </a:xfrm>
                     <a:prstGeom prst="rect">
                       <a:avLst/>
@@ -770,6 +929,12 @@
                 </pic:pic>
               </a:graphicData>
             </a:graphic>
+            <wp14:sizeRelH relativeFrom="margin">
+              <wp14:pctWidth>0</wp14:pctWidth>
+            </wp14:sizeRelH>
+            <wp14:sizeRelV relativeFrom="margin">
+              <wp14:pctHeight>0</wp14:pctHeight>
+            </wp14:sizeRelV>
           </wp:anchor>
         </w:drawing>
       </w:r>
@@ -784,7 +949,7 @@
           <w:szCs w:val="28"/>
         </w:rPr>
         <w:drawing>
-          <wp:anchor distT="0" distB="0" distL="114300" distR="114300" simplePos="0" relativeHeight="251663360" behindDoc="0" locked="0" layoutInCell="1" allowOverlap="1" wp14:anchorId="2CE5763F" wp14:editId="7C2AAFB0">
+          <wp:anchor distT="0" distB="0" distL="114300" distR="114300" simplePos="0" relativeHeight="251658240" behindDoc="0" locked="0" layoutInCell="1" allowOverlap="1" wp14:anchorId="2CE5763F" wp14:editId="14FAFDC6">
             <wp:simplePos x="0" y="0"/>
             <wp:positionH relativeFrom="column">
               <wp:posOffset>118110</wp:posOffset>
@@ -856,14 +1021,27 @@
       <w:r>
         <w:t xml:space="preserve">Figure </w:t>
       </w:r>
-      <w:fldSimple w:instr=" SEQ Figure \* ARABIC ">
-        <w:r>
-          <w:rPr>
-            <w:noProof/>
-          </w:rPr>
-          <w:t>1</w:t>
-        </w:r>
-      </w:fldSimple>
+      <w:r>
+        <w:fldChar w:fldCharType="begin"/>
+      </w:r>
+      <w:r>
+        <w:instrText xml:space="preserve"> SEQ Figure \* ARABIC </w:instrText>
+      </w:r>
+      <w:r>
+        <w:fldChar w:fldCharType="separate"/>
+      </w:r>
+      <w:r>
+        <w:rPr>
+          <w:noProof/>
+        </w:rPr>
+        <w:t>1</w:t>
+      </w:r>
+      <w:r>
+        <w:rPr>
+          <w:noProof/>
+        </w:rPr>
+        <w:fldChar w:fldCharType="end"/>
+      </w:r>
       <w:r>
         <w:t xml:space="preserve"> - N-Queen</w:t>
       </w:r>
@@ -877,16 +1055,7 @@
         <w:t xml:space="preserve"> </w:t>
       </w:r>
       <w:r>
-        <w:t xml:space="preserve">                                                </w:t>
-      </w:r>
-      <w:r>
-        <w:t xml:space="preserve">Figure </w:t>
-      </w:r>
-      <w:r>
-        <w:t>2</w:t>
-      </w:r>
-      <w:r>
-        <w:t xml:space="preserve"> </w:t>
+        <w:t xml:space="preserve">                                                Figure 2 </w:t>
       </w:r>
       <w:r>
         <w:t>–</w:t>
@@ -961,21 +1130,23 @@
           <w:rFonts w:ascii="Cantarell Light" w:hAnsi="Cantarell Light"/>
           <w:color w:val="000000"/>
         </w:rPr>
-        <w:t>This assignment</w:t>
-      </w:r>
-      <w:r>
-        <w:rPr>
-          <w:rFonts w:ascii="Cantarell Light" w:hAnsi="Cantarell Light"/>
-          <w:color w:val="000000"/>
-        </w:rPr>
-        <w:t xml:space="preserve"> made </w:t>
-      </w:r>
-      <w:r>
-        <w:rPr>
-          <w:rFonts w:ascii="Cantarell Light" w:hAnsi="Cantarell Light"/>
-          <w:color w:val="000000"/>
-        </w:rPr>
-        <w:t>us spend a lot of time on the first task, related to the N-Queens, as it required a different approach then the well-known backtracking one. This implied the advance and wise usage of FIPA, therefore making us understand it even better. The second task of the assignment was way less stressing and helped us improve our skills in coding negotiating agents and just remembering how to use simple math formulas in the coding life. Per total, it was a both interesting and stressing experience.</w:t>
+        <w:t xml:space="preserve">This assignment made </w:t>
+      </w:r>
+      <w:r>
+        <w:rPr>
+          <w:rFonts w:ascii="Cantarell Light" w:hAnsi="Cantarell Light"/>
+          <w:color w:val="000000"/>
+        </w:rPr>
+        <w:t>us spend a lot of time on the first task, related to the N-Queens, as it required a different approach then the well-known backtracking one. This implied the advance and</w:t>
+      </w:r>
+      <w:bookmarkStart w:id="1" w:name="_GoBack"/>
+      <w:bookmarkEnd w:id="1"/>
+      <w:r>
+        <w:rPr>
+          <w:rFonts w:ascii="Cantarell Light" w:hAnsi="Cantarell Light"/>
+          <w:color w:val="000000"/>
+        </w:rPr>
+        <w:t xml:space="preserve"> wise usage of FIPA, therefore making us understand it even better. The second task of the assignment was way less stressing and helped us improve our skills in coding negotiating agents and just remembering how to use simple math formulas in the coding life. Per total, it was a both interesting and stressing experience.</w:t>
       </w:r>
     </w:p>
     <w:sectPr>
@@ -1424,7 +1595,6 @@
     <w:rPr>
       <w:color w:val="000080"/>
       <w:u w:val="single"/>
-      <w:lang/>
     </w:rPr>
   </w:style>
   <w:style w:type="paragraph" w:customStyle="1" w:styleId="Heading">

</xml_diff>